<commit_message>
adding details about the tabs in the webpage
</commit_message>
<xml_diff>
--- a/readme.docx
+++ b/readme.docx
@@ -12,15 +12,7 @@
     </w:p>
     <w:p>
       <w:r>
-        <w:t xml:space="preserve">Chosen </w:t>
-      </w:r>
-      <w:proofErr w:type="spellStart"/>
-      <w:r>
-        <w:t>sdg</w:t>
-      </w:r>
-      <w:proofErr w:type="spellEnd"/>
-      <w:r>
-        <w:t xml:space="preserve"> goal: poverty</w:t>
+        <w:t>Chosen sdg goal: poverty</w:t>
       </w:r>
     </w:p>
     <w:p>
@@ -143,15 +135,7 @@
         </w:numPr>
       </w:pPr>
       <w:r>
-        <w:t xml:space="preserve">Some countries may </w:t>
-      </w:r>
-      <w:proofErr w:type="gramStart"/>
-      <w:r>
-        <w:t>signed</w:t>
-      </w:r>
-      <w:proofErr w:type="gramEnd"/>
-      <w:r>
-        <w:t xml:space="preserve"> the agreement of sustainability some are not but if possible collect the details of even the not signed countries</w:t>
+        <w:t>Some countries may signed the agreement of sustainability some are not but if possible collect the details of even the not signed countries</w:t>
       </w:r>
     </w:p>
     <w:p>
@@ -163,15 +147,7 @@
         </w:numPr>
       </w:pPr>
       <w:r>
-        <w:t xml:space="preserve">Ranking of the country in </w:t>
-      </w:r>
-      <w:proofErr w:type="spellStart"/>
-      <w:r>
-        <w:t>sdg</w:t>
-      </w:r>
-      <w:proofErr w:type="spellEnd"/>
-      <w:r>
-        <w:t xml:space="preserve"> goal achievement </w:t>
+        <w:t xml:space="preserve">Ranking of the country in sdg goal achievement </w:t>
       </w:r>
     </w:p>
     <w:p>
@@ -183,15 +159,7 @@
         </w:numPr>
       </w:pPr>
       <w:r>
-        <w:t xml:space="preserve">How they are doing in the </w:t>
-      </w:r>
-      <w:proofErr w:type="gramStart"/>
-      <w:r>
-        <w:t>particular goal</w:t>
-      </w:r>
-      <w:proofErr w:type="gramEnd"/>
-      <w:r>
-        <w:t xml:space="preserve"> poverty</w:t>
+        <w:t>How they are doing in the particular goal poverty</w:t>
       </w:r>
     </w:p>
     <w:p>
@@ -227,15 +195,7 @@
         </w:numPr>
       </w:pPr>
       <w:r>
-        <w:t xml:space="preserve">And if </w:t>
-      </w:r>
-      <w:proofErr w:type="gramStart"/>
-      <w:r>
-        <w:t>possible</w:t>
-      </w:r>
-      <w:proofErr w:type="gramEnd"/>
-      <w:r>
-        <w:t xml:space="preserve"> get the annual report link as well. Current updated one and cover page photo</w:t>
+        <w:t>And if possible get the annual report link as well. Current updated one and cover page photo</w:t>
       </w:r>
     </w:p>
     <w:p>
@@ -247,23 +207,7 @@
         </w:numPr>
       </w:pPr>
       <w:r>
-        <w:t xml:space="preserve">If you can find the </w:t>
-      </w:r>
-      <w:proofErr w:type="spellStart"/>
-      <w:r>
-        <w:t>non signed</w:t>
-      </w:r>
-      <w:proofErr w:type="spellEnd"/>
-      <w:r>
-        <w:t xml:space="preserve"> countries details if </w:t>
-      </w:r>
-      <w:proofErr w:type="gramStart"/>
-      <w:r>
-        <w:t>possible</w:t>
-      </w:r>
-      <w:proofErr w:type="gramEnd"/>
-      <w:r>
-        <w:t xml:space="preserve"> get why they didn’t sign the </w:t>
+        <w:t xml:space="preserve">If you can find the non signed countries details if possible get why they didn’t sign the </w:t>
       </w:r>
       <w:r>
         <w:t>agreement of sustainability.</w:t>
@@ -460,13 +404,8 @@
           <w:p/>
           <w:p>
             <w:r>
-              <w:t xml:space="preserve">Which country is signed and not signed the </w:t>
-            </w:r>
-            <w:proofErr w:type="gramStart"/>
-            <w:r>
-              <w:t>agreement</w:t>
-            </w:r>
-            <w:proofErr w:type="gramEnd"/>
+              <w:t>Which country is signed and not signed the agreement</w:t>
+            </w:r>
           </w:p>
           <w:p/>
           <w:p>
@@ -524,15 +463,7 @@
         </w:numPr>
       </w:pPr>
       <w:r>
-        <w:t xml:space="preserve">Some quotes that </w:t>
-      </w:r>
-      <w:proofErr w:type="gramStart"/>
-      <w:r>
-        <w:t>defines</w:t>
-      </w:r>
-      <w:proofErr w:type="gramEnd"/>
-      <w:r>
-        <w:t xml:space="preserve"> the name poverty</w:t>
+        <w:t>Some quotes that defines the name poverty</w:t>
       </w:r>
     </w:p>
     <w:p>
@@ -552,15 +483,7 @@
         </w:numPr>
       </w:pPr>
       <w:r>
-        <w:t xml:space="preserve">Symbols of all </w:t>
-      </w:r>
-      <w:proofErr w:type="spellStart"/>
-      <w:r>
-        <w:t>sdg</w:t>
-      </w:r>
-      <w:proofErr w:type="spellEnd"/>
-      <w:r>
-        <w:t xml:space="preserve"> goal</w:t>
+        <w:t>Symbols of all sdg goal</w:t>
       </w:r>
     </w:p>
     <w:p>
@@ -601,13 +524,8 @@
         </w:numPr>
       </w:pPr>
       <w:r>
-        <w:t xml:space="preserve">Clear and correct name of every </w:t>
-      </w:r>
-      <w:proofErr w:type="spellStart"/>
-      <w:r>
-        <w:t>sdg</w:t>
-      </w:r>
-      <w:proofErr w:type="spellEnd"/>
+        <w:t>Clear and correct name of every sdg</w:t>
+      </w:r>
     </w:p>
     <w:p>
       <w:pPr>
@@ -626,13 +544,8 @@
         </w:numPr>
       </w:pPr>
       <w:r>
-        <w:t xml:space="preserve">A description about the chosen </w:t>
-      </w:r>
-      <w:proofErr w:type="spellStart"/>
-      <w:r>
-        <w:t>sdg</w:t>
-      </w:r>
-      <w:proofErr w:type="spellEnd"/>
+        <w:t>A description about the chosen sdg</w:t>
+      </w:r>
     </w:p>
     <w:p>
       <w:pPr>
@@ -685,13 +598,8 @@
         <w:t>in</w:t>
       </w:r>
       <w:r>
-        <w:t xml:space="preserve"> achieving the goal </w:t>
-      </w:r>
-      <w:proofErr w:type="gramStart"/>
-      <w:r>
-        <w:t>perfectly.</w:t>
-      </w:r>
-      <w:proofErr w:type="gramEnd"/>
+        <w:t xml:space="preserve"> achieving the goal perfectly.</w:t>
+      </w:r>
     </w:p>
     <w:p>
       <w:pPr>
@@ -702,13 +610,8 @@
         </w:numPr>
       </w:pPr>
       <w:r>
-        <w:t xml:space="preserve">What are the current threats of achieving the </w:t>
-      </w:r>
-      <w:proofErr w:type="gramStart"/>
-      <w:r>
-        <w:t>goal</w:t>
-      </w:r>
-      <w:proofErr w:type="gramEnd"/>
+        <w:t>What are the current threats of achieving the goal</w:t>
+      </w:r>
     </w:p>
     <w:p>
       <w:pPr>
@@ -731,15 +634,7 @@
         </w:numPr>
       </w:pPr>
       <w:r>
-        <w:t xml:space="preserve">Why we chose this </w:t>
-      </w:r>
-      <w:proofErr w:type="spellStart"/>
-      <w:r>
-        <w:t>sdg</w:t>
-      </w:r>
-      <w:proofErr w:type="spellEnd"/>
-      <w:r>
-        <w:t xml:space="preserve"> to be done as a website</w:t>
+        <w:t>Why we chose this sdg to be done as a website</w:t>
       </w:r>
     </w:p>
     <w:p>
@@ -751,15 +646,7 @@
         </w:numPr>
       </w:pPr>
       <w:r>
-        <w:t xml:space="preserve">What kind of </w:t>
-      </w:r>
-      <w:proofErr w:type="spellStart"/>
-      <w:r>
-        <w:t>sdgs’</w:t>
-      </w:r>
-      <w:proofErr w:type="spellEnd"/>
-      <w:r>
-        <w:t xml:space="preserve"> mainly been reduced if we eradicate this goal. </w:t>
+        <w:t xml:space="preserve">What kind of sdgs’ mainly been reduced if we eradicate this goal. </w:t>
       </w:r>
     </w:p>
     <w:p>
@@ -771,23 +658,7 @@
         </w:numPr>
       </w:pPr>
       <w:r>
-        <w:t xml:space="preserve">Where </w:t>
-      </w:r>
-      <w:proofErr w:type="spellStart"/>
-      <w:r>
-        <w:t>sri</w:t>
-      </w:r>
-      <w:proofErr w:type="spellEnd"/>
-      <w:r>
-        <w:t xml:space="preserve"> </w:t>
-      </w:r>
-      <w:proofErr w:type="spellStart"/>
-      <w:r>
-        <w:t>lanka</w:t>
-      </w:r>
-      <w:proofErr w:type="spellEnd"/>
-      <w:r>
-        <w:t xml:space="preserve"> is in achieving the goal</w:t>
+        <w:t>Where sri lanka is in achieving the goal</w:t>
       </w:r>
     </w:p>
     <w:tbl>
@@ -923,15 +794,7 @@
           <w:p/>
           <w:p>
             <w:r>
-              <w:t xml:space="preserve">Why poverty </w:t>
-            </w:r>
-            <w:proofErr w:type="spellStart"/>
-            <w:r>
-              <w:t>ha</w:t>
-            </w:r>
-            <w:proofErr w:type="spellEnd"/>
-            <w:r>
-              <w:t xml:space="preserve"> chosen as a goal to </w:t>
+              <w:t xml:space="preserve">Why poverty ha chosen as a goal to </w:t>
             </w:r>
           </w:p>
         </w:tc>
@@ -965,15 +828,7 @@
           </w:tcPr>
           <w:p>
             <w:r>
-              <w:t>Current threats in achieving the goal (</w:t>
-            </w:r>
-            <w:proofErr w:type="spellStart"/>
-            <w:r>
-              <w:t>eg</w:t>
-            </w:r>
-            <w:proofErr w:type="spellEnd"/>
-            <w:r>
-              <w:t>: covid – 19)</w:t>
+              <w:t>Current threats in achieving the goal (eg: covid – 19)</w:t>
             </w:r>
           </w:p>
         </w:tc>
@@ -992,48 +847,19 @@
           <w:p/>
           <w:p>
             <w:r>
-              <w:t xml:space="preserve">Who manages to achieve the goal </w:t>
-            </w:r>
-            <w:proofErr w:type="gramStart"/>
-            <w:r>
-              <w:t>perfectly</w:t>
-            </w:r>
-            <w:proofErr w:type="gramEnd"/>
+              <w:t>Who manages to achieve the goal perfectly</w:t>
+            </w:r>
           </w:p>
           <w:p/>
           <w:p>
             <w:r>
-              <w:t xml:space="preserve">What kind of </w:t>
-            </w:r>
-            <w:proofErr w:type="spellStart"/>
-            <w:r>
-              <w:t>sdgs’</w:t>
-            </w:r>
-            <w:proofErr w:type="spellEnd"/>
-            <w:r>
-              <w:t xml:space="preserve"> may get reduced if we eradicate poverty and why</w:t>
+              <w:t>What kind of sdgs’ may get reduced if we eradicate poverty and why</w:t>
             </w:r>
           </w:p>
           <w:p/>
           <w:p>
             <w:r>
-              <w:t xml:space="preserve">Where </w:t>
-            </w:r>
-            <w:proofErr w:type="spellStart"/>
-            <w:r>
-              <w:t>sri</w:t>
-            </w:r>
-            <w:proofErr w:type="spellEnd"/>
-            <w:r>
-              <w:t xml:space="preserve"> </w:t>
-            </w:r>
-            <w:proofErr w:type="spellStart"/>
-            <w:r>
-              <w:t>lanka</w:t>
-            </w:r>
-            <w:proofErr w:type="spellEnd"/>
-            <w:r>
-              <w:t xml:space="preserve"> is in achieving the goal</w:t>
+              <w:t>Where sri lanka is in achieving the goal</w:t>
             </w:r>
           </w:p>
         </w:tc>
@@ -1064,44 +890,16 @@
               <w:rPr>
                 <w:color w:val="00B050"/>
               </w:rPr>
-              <w:t>achieve and why is it in the first goal to be achieved (</w:t>
-            </w:r>
-            <w:proofErr w:type="spellStart"/>
+              <w:t>achieve and why is it in the first goal to be achieved (every one can put ideas on this)</w:t>
+            </w:r>
+          </w:p>
+          <w:p/>
+          <w:p>
             <w:r>
               <w:rPr>
                 <w:color w:val="00B050"/>
               </w:rPr>
-              <w:t>every one</w:t>
-            </w:r>
-            <w:proofErr w:type="spellEnd"/>
-            <w:r>
-              <w:rPr>
-                <w:color w:val="00B050"/>
-              </w:rPr>
-              <w:t xml:space="preserve"> can put ideas on this)</w:t>
-            </w:r>
-          </w:p>
-          <w:p/>
-          <w:p>
-            <w:r>
-              <w:rPr>
-                <w:color w:val="00B050"/>
-              </w:rPr>
-              <w:t xml:space="preserve">Why we chose poverty as the </w:t>
-            </w:r>
-            <w:proofErr w:type="spellStart"/>
-            <w:r>
-              <w:rPr>
-                <w:color w:val="00B050"/>
-              </w:rPr>
-              <w:t>sdg</w:t>
-            </w:r>
-            <w:proofErr w:type="spellEnd"/>
-            <w:r>
-              <w:rPr>
-                <w:color w:val="00B050"/>
-              </w:rPr>
-              <w:t xml:space="preserve"> goal</w:t>
+              <w:t>Why we chose poverty as the sdg goal</w:t>
             </w:r>
           </w:p>
         </w:tc>
@@ -1118,15 +916,7 @@
         </w:numPr>
       </w:pPr>
       <w:r>
-        <w:t xml:space="preserve">Videos that </w:t>
-      </w:r>
-      <w:proofErr w:type="gramStart"/>
-      <w:r>
-        <w:t>matches</w:t>
-      </w:r>
-      <w:proofErr w:type="gramEnd"/>
-      <w:r>
-        <w:t xml:space="preserve"> with this goal</w:t>
+        <w:t>Videos that matches with this goal</w:t>
       </w:r>
     </w:p>
     <w:p>
@@ -1165,15 +955,7 @@
         </w:numPr>
       </w:pPr>
       <w:r>
-        <w:t xml:space="preserve">Images that are related with this goal and other </w:t>
-      </w:r>
-      <w:proofErr w:type="spellStart"/>
-      <w:r>
-        <w:t>sdg</w:t>
-      </w:r>
-      <w:proofErr w:type="spellEnd"/>
-      <w:r>
-        <w:t xml:space="preserve"> goals. If it is able take your pictures from a device</w:t>
+        <w:t>Images that are related with this goal and other sdg goals. If it is able take your pictures from a device</w:t>
       </w:r>
       <w:r>
         <w:t>: refer to part1</w:t>
@@ -1188,13 +970,8 @@
         </w:numPr>
       </w:pPr>
       <w:r>
-        <w:t xml:space="preserve">A photo of </w:t>
-      </w:r>
-      <w:proofErr w:type="spellStart"/>
-      <w:r>
-        <w:t>nsbm</w:t>
-      </w:r>
-      <w:proofErr w:type="spellEnd"/>
+        <w:t>A photo of nsbm</w:t>
+      </w:r>
     </w:p>
     <w:p>
       <w:pPr>
@@ -1241,13 +1018,8 @@
         <w:t xml:space="preserve">Email addresses of both module leader and </w:t>
       </w:r>
       <w:r>
-        <w:t xml:space="preserve">the </w:t>
-      </w:r>
-      <w:proofErr w:type="spellStart"/>
-      <w:r>
-        <w:t>nsbm</w:t>
-      </w:r>
-      <w:proofErr w:type="spellEnd"/>
+        <w:t>the nsbm</w:t>
+      </w:r>
     </w:p>
     <w:p>
       <w:pPr>
@@ -1266,15 +1038,7 @@
         </w:numPr>
       </w:pPr>
       <w:r>
-        <w:t xml:space="preserve">Correct website of the </w:t>
-      </w:r>
-      <w:proofErr w:type="spellStart"/>
-      <w:r>
-        <w:t>nsbm</w:t>
-      </w:r>
-      <w:proofErr w:type="spellEnd"/>
-      <w:r>
-        <w:t>.</w:t>
+        <w:t>Correct website of the nsbm.</w:t>
       </w:r>
     </w:p>
     <w:p>
@@ -1363,25 +1127,7 @@
           <w:sz w:val="36"/>
           <w:szCs w:val="36"/>
         </w:rPr>
-        <w:t xml:space="preserve"> of January 2022 report submission 24 </w:t>
-      </w:r>
-      <w:proofErr w:type="spellStart"/>
-      <w:r>
-        <w:rPr>
-          <w:color w:val="FF0000"/>
-          <w:sz w:val="36"/>
-          <w:szCs w:val="36"/>
-        </w:rPr>
-        <w:t>february</w:t>
-      </w:r>
-      <w:proofErr w:type="spellEnd"/>
-      <w:r>
-        <w:rPr>
-          <w:color w:val="FF0000"/>
-          <w:sz w:val="36"/>
-          <w:szCs w:val="36"/>
-        </w:rPr>
-        <w:t xml:space="preserve"> 2022</w:t>
+        <w:t xml:space="preserve"> of January 2022 report submission 24 february 2022</w:t>
       </w:r>
     </w:p>
     <w:p>
@@ -1396,23 +1142,7 @@
           <w:b/>
           <w:bCs/>
         </w:rPr>
-        <w:t xml:space="preserve">Total tabs </w:t>
-      </w:r>
-      <w:proofErr w:type="gramStart"/>
-      <w:r>
-        <w:rPr>
-          <w:b/>
-          <w:bCs/>
-        </w:rPr>
-        <w:t>in</w:t>
-      </w:r>
-      <w:proofErr w:type="gramEnd"/>
-      <w:r>
-        <w:rPr>
-          <w:b/>
-          <w:bCs/>
-        </w:rPr>
-        <w:t xml:space="preserve"> the website</w:t>
+        <w:t>Total tabs in the website</w:t>
       </w:r>
     </w:p>
     <w:p>
@@ -1432,6 +1162,17 @@
     </w:p>
     <w:p>
       <w:pPr>
+        <w:ind w:left="360"/>
+      </w:pPr>
+      <w:r>
+        <w:t>This is the tab where all the details of the webpage are going to view in summarized form</w:t>
+      </w:r>
+      <w:r>
+        <w:t>at.</w:t>
+      </w:r>
+    </w:p>
+    <w:p>
+      <w:pPr>
         <w:pStyle w:val="ListParagraph"/>
         <w:numPr>
           <w:ilvl w:val="0"/>
@@ -1447,6 +1188,14 @@
     </w:p>
     <w:p>
       <w:pPr>
+        <w:ind w:left="360"/>
+      </w:pPr>
+      <w:r>
+        <w:t xml:space="preserve">Need to add a brief description about the chosen goal. And also need to display them in a point format. Add some pictures </w:t>
+      </w:r>
+    </w:p>
+    <w:p>
+      <w:pPr>
         <w:pStyle w:val="ListParagraph"/>
         <w:numPr>
           <w:ilvl w:val="0"/>
@@ -1457,23 +1206,15 @@
         <w:t>Accomplishments</w:t>
       </w:r>
       <w:r>
-        <w:t xml:space="preserve"> (country wise description in achieving the goal </w:t>
-      </w:r>
-      <w:proofErr w:type="gramStart"/>
-      <w:r>
-        <w:t>and also</w:t>
-      </w:r>
-      <w:proofErr w:type="gramEnd"/>
-      <w:r>
-        <w:t xml:space="preserve"> achieving the overall </w:t>
-      </w:r>
-      <w:proofErr w:type="spellStart"/>
-      <w:r>
-        <w:t>sdg</w:t>
-      </w:r>
-      <w:proofErr w:type="spellEnd"/>
-      <w:r>
-        <w:t>)</w:t>
+        <w:t xml:space="preserve"> (country wise description in achieving the goal and also achieving the overall sdg)</w:t>
+      </w:r>
+    </w:p>
+    <w:p>
+      <w:pPr>
+        <w:ind w:left="360"/>
+      </w:pPr>
+      <w:r>
+        <w:t xml:space="preserve">In here need to add every country in a point form with the precedence of the divided place in the sdgIndex.org. </w:t>
       </w:r>
     </w:p>
     <w:p>
@@ -1493,6 +1234,14 @@
     </w:p>
     <w:p>
       <w:pPr>
+        <w:ind w:left="360"/>
+      </w:pPr>
+      <w:r>
+        <w:t xml:space="preserve">In here I’ve think to add some pictures that contributed to fade away this concept called poverty. </w:t>
+      </w:r>
+    </w:p>
+    <w:p>
+      <w:pPr>
         <w:pStyle w:val="ListParagraph"/>
         <w:numPr>
           <w:ilvl w:val="0"/>
@@ -1504,6 +1253,28 @@
       </w:r>
       <w:r>
         <w:t xml:space="preserve"> (the details of every group member)</w:t>
+      </w:r>
+    </w:p>
+    <w:p>
+      <w:pPr>
+        <w:ind w:left="360"/>
+      </w:pPr>
+      <w:r>
+        <w:lastRenderedPageBreak/>
+        <w:t xml:space="preserve">In here we need to add some details about us and about the module leader and about the university details. </w:t>
+      </w:r>
+    </w:p>
+    <w:p>
+      <w:pPr>
+        <w:ind w:left="360"/>
+      </w:pPr>
+    </w:p>
+    <w:p>
+      <w:pPr>
+        <w:ind w:left="360"/>
+      </w:pPr>
+      <w:r>
+        <w:t>Please mention your comments on this. And be aware to not to update the main branch. Main branch only will be updated by considering the code with rest of the members in the group.</w:t>
       </w:r>
     </w:p>
     <w:p/>

</xml_diff>

<commit_message>
completing until norway and updating the radmefile
</commit_message>
<xml_diff>
--- a/readme.docx
+++ b/readme.docx
@@ -12,15 +12,7 @@
     </w:p>
     <w:p>
       <w:r>
-        <w:t xml:space="preserve">Chosen </w:t>
-      </w:r>
-      <w:proofErr w:type="spellStart"/>
-      <w:r>
-        <w:t>sdg</w:t>
-      </w:r>
-      <w:proofErr w:type="spellEnd"/>
-      <w:r>
-        <w:t xml:space="preserve"> goal: poverty</w:t>
+        <w:t>Chosen sdg goal: poverty</w:t>
       </w:r>
     </w:p>
     <w:p>
@@ -143,15 +135,7 @@
         </w:numPr>
       </w:pPr>
       <w:r>
-        <w:t xml:space="preserve">Some countries may </w:t>
-      </w:r>
-      <w:proofErr w:type="gramStart"/>
-      <w:r>
-        <w:t>signed</w:t>
-      </w:r>
-      <w:proofErr w:type="gramEnd"/>
-      <w:r>
-        <w:t xml:space="preserve"> the agreement of sustainability some are not but if possible collect the details of even the not signed countries</w:t>
+        <w:t>Some countries may signed the agreement of sustainability some are not but if possible collect the details of even the not signed countries</w:t>
       </w:r>
     </w:p>
     <w:p>
@@ -163,15 +147,7 @@
         </w:numPr>
       </w:pPr>
       <w:r>
-        <w:t xml:space="preserve">Ranking of the country in </w:t>
-      </w:r>
-      <w:proofErr w:type="spellStart"/>
-      <w:r>
-        <w:t>sdg</w:t>
-      </w:r>
-      <w:proofErr w:type="spellEnd"/>
-      <w:r>
-        <w:t xml:space="preserve"> goal achievement </w:t>
+        <w:t xml:space="preserve">Ranking of the country in sdg goal achievement </w:t>
       </w:r>
     </w:p>
     <w:p>
@@ -183,15 +159,7 @@
         </w:numPr>
       </w:pPr>
       <w:r>
-        <w:t xml:space="preserve">How they are doing in the </w:t>
-      </w:r>
-      <w:proofErr w:type="gramStart"/>
-      <w:r>
-        <w:t>particular goal</w:t>
-      </w:r>
-      <w:proofErr w:type="gramEnd"/>
-      <w:r>
-        <w:t xml:space="preserve"> poverty</w:t>
+        <w:t>How they are doing in the particular goal poverty</w:t>
       </w:r>
     </w:p>
     <w:p>
@@ -227,15 +195,7 @@
         </w:numPr>
       </w:pPr>
       <w:r>
-        <w:t xml:space="preserve">And if </w:t>
-      </w:r>
-      <w:proofErr w:type="gramStart"/>
-      <w:r>
-        <w:t>possible</w:t>
-      </w:r>
-      <w:proofErr w:type="gramEnd"/>
-      <w:r>
-        <w:t xml:space="preserve"> get the annual report link as well. Current updated one and cover page photo</w:t>
+        <w:t>And if possible get the annual report link as well. Current updated one and cover page photo</w:t>
       </w:r>
     </w:p>
     <w:p>
@@ -247,23 +207,7 @@
         </w:numPr>
       </w:pPr>
       <w:r>
-        <w:t xml:space="preserve">If you can find the </w:t>
-      </w:r>
-      <w:proofErr w:type="spellStart"/>
-      <w:r>
-        <w:t>non signed</w:t>
-      </w:r>
-      <w:proofErr w:type="spellEnd"/>
-      <w:r>
-        <w:t xml:space="preserve"> countries details if </w:t>
-      </w:r>
-      <w:proofErr w:type="gramStart"/>
-      <w:r>
-        <w:t>possible</w:t>
-      </w:r>
-      <w:proofErr w:type="gramEnd"/>
-      <w:r>
-        <w:t xml:space="preserve"> get why they didn’t sign the </w:t>
+        <w:t xml:space="preserve">If you can find the non signed countries details if possible get why they didn’t sign the </w:t>
       </w:r>
       <w:r>
         <w:t>agreement of sustainability.</w:t>
@@ -460,13 +404,8 @@
           <w:p/>
           <w:p>
             <w:r>
-              <w:t xml:space="preserve">Which country is signed and not signed the </w:t>
-            </w:r>
-            <w:proofErr w:type="gramStart"/>
-            <w:r>
-              <w:t>agreement</w:t>
-            </w:r>
-            <w:proofErr w:type="gramEnd"/>
+              <w:t>Which country is signed and not signed the agreement</w:t>
+            </w:r>
           </w:p>
           <w:p/>
           <w:p>
@@ -524,15 +463,7 @@
         </w:numPr>
       </w:pPr>
       <w:r>
-        <w:t xml:space="preserve">Some quotes that </w:t>
-      </w:r>
-      <w:proofErr w:type="gramStart"/>
-      <w:r>
-        <w:t>defines</w:t>
-      </w:r>
-      <w:proofErr w:type="gramEnd"/>
-      <w:r>
-        <w:t xml:space="preserve"> the name poverty</w:t>
+        <w:t>Some quotes that defines the name poverty</w:t>
       </w:r>
     </w:p>
     <w:p>
@@ -552,15 +483,7 @@
         </w:numPr>
       </w:pPr>
       <w:r>
-        <w:t xml:space="preserve">Symbols of all </w:t>
-      </w:r>
-      <w:proofErr w:type="spellStart"/>
-      <w:r>
-        <w:t>sdg</w:t>
-      </w:r>
-      <w:proofErr w:type="spellEnd"/>
-      <w:r>
-        <w:t xml:space="preserve"> goal</w:t>
+        <w:t>Symbols of all sdg goal</w:t>
       </w:r>
     </w:p>
     <w:p>
@@ -601,13 +524,8 @@
         </w:numPr>
       </w:pPr>
       <w:r>
-        <w:t xml:space="preserve">Clear and correct name of every </w:t>
-      </w:r>
-      <w:proofErr w:type="spellStart"/>
-      <w:r>
-        <w:t>sdg</w:t>
-      </w:r>
-      <w:proofErr w:type="spellEnd"/>
+        <w:t>Clear and correct name of every sdg</w:t>
+      </w:r>
     </w:p>
     <w:p>
       <w:pPr>
@@ -626,13 +544,8 @@
         </w:numPr>
       </w:pPr>
       <w:r>
-        <w:t xml:space="preserve">A description about the chosen </w:t>
-      </w:r>
-      <w:proofErr w:type="spellStart"/>
-      <w:r>
-        <w:t>sdg</w:t>
-      </w:r>
-      <w:proofErr w:type="spellEnd"/>
+        <w:t>A description about the chosen sdg</w:t>
+      </w:r>
     </w:p>
     <w:p>
       <w:pPr>
@@ -685,13 +598,8 @@
         <w:t>in</w:t>
       </w:r>
       <w:r>
-        <w:t xml:space="preserve"> achieving the goal </w:t>
-      </w:r>
-      <w:proofErr w:type="gramStart"/>
-      <w:r>
-        <w:t>perfectly.</w:t>
-      </w:r>
-      <w:proofErr w:type="gramEnd"/>
+        <w:t xml:space="preserve"> achieving the goal perfectly.</w:t>
+      </w:r>
     </w:p>
     <w:p>
       <w:pPr>
@@ -702,13 +610,8 @@
         </w:numPr>
       </w:pPr>
       <w:r>
-        <w:t xml:space="preserve">What are the current threats of achieving the </w:t>
-      </w:r>
-      <w:proofErr w:type="gramStart"/>
-      <w:r>
-        <w:t>goal</w:t>
-      </w:r>
-      <w:proofErr w:type="gramEnd"/>
+        <w:t>What are the current threats of achieving the goal</w:t>
+      </w:r>
     </w:p>
     <w:p>
       <w:pPr>
@@ -731,15 +634,7 @@
         </w:numPr>
       </w:pPr>
       <w:r>
-        <w:t xml:space="preserve">Why we chose this </w:t>
-      </w:r>
-      <w:proofErr w:type="spellStart"/>
-      <w:r>
-        <w:t>sdg</w:t>
-      </w:r>
-      <w:proofErr w:type="spellEnd"/>
-      <w:r>
-        <w:t xml:space="preserve"> to be done as a website</w:t>
+        <w:t>Why we chose this sdg to be done as a website</w:t>
       </w:r>
     </w:p>
     <w:p>
@@ -751,15 +646,7 @@
         </w:numPr>
       </w:pPr>
       <w:r>
-        <w:t xml:space="preserve">What kind of </w:t>
-      </w:r>
-      <w:proofErr w:type="spellStart"/>
-      <w:r>
-        <w:t>sdgs’</w:t>
-      </w:r>
-      <w:proofErr w:type="spellEnd"/>
-      <w:r>
-        <w:t xml:space="preserve"> mainly been reduced if we eradicate this goal. </w:t>
+        <w:t xml:space="preserve">What kind of sdgs’ mainly been reduced if we eradicate this goal. </w:t>
       </w:r>
     </w:p>
     <w:p>
@@ -771,23 +658,7 @@
         </w:numPr>
       </w:pPr>
       <w:r>
-        <w:t xml:space="preserve">Where </w:t>
-      </w:r>
-      <w:proofErr w:type="spellStart"/>
-      <w:r>
-        <w:t>sri</w:t>
-      </w:r>
-      <w:proofErr w:type="spellEnd"/>
-      <w:r>
-        <w:t xml:space="preserve"> </w:t>
-      </w:r>
-      <w:proofErr w:type="spellStart"/>
-      <w:r>
-        <w:t>lanka</w:t>
-      </w:r>
-      <w:proofErr w:type="spellEnd"/>
-      <w:r>
-        <w:t xml:space="preserve"> is in achieving the goal</w:t>
+        <w:t>Where sri lanka is in achieving the goal</w:t>
       </w:r>
     </w:p>
     <w:tbl>
@@ -923,15 +794,7 @@
           <w:p/>
           <w:p>
             <w:r>
-              <w:t xml:space="preserve">Why poverty </w:t>
-            </w:r>
-            <w:proofErr w:type="spellStart"/>
-            <w:r>
-              <w:t>ha</w:t>
-            </w:r>
-            <w:proofErr w:type="spellEnd"/>
-            <w:r>
-              <w:t xml:space="preserve"> chosen as a goal to </w:t>
+              <w:t xml:space="preserve">Why poverty ha chosen as a goal to </w:t>
             </w:r>
           </w:p>
         </w:tc>
@@ -965,15 +828,7 @@
           </w:tcPr>
           <w:p>
             <w:r>
-              <w:t>Current threats in achieving the goal (</w:t>
-            </w:r>
-            <w:proofErr w:type="spellStart"/>
-            <w:r>
-              <w:t>eg</w:t>
-            </w:r>
-            <w:proofErr w:type="spellEnd"/>
-            <w:r>
-              <w:t>: covid – 19)</w:t>
+              <w:t>Current threats in achieving the goal (eg: covid – 19)</w:t>
             </w:r>
           </w:p>
         </w:tc>
@@ -992,48 +847,19 @@
           <w:p/>
           <w:p>
             <w:r>
-              <w:t xml:space="preserve">Who manages to achieve the goal </w:t>
-            </w:r>
-            <w:proofErr w:type="gramStart"/>
-            <w:r>
-              <w:t>perfectly</w:t>
-            </w:r>
-            <w:proofErr w:type="gramEnd"/>
+              <w:t>Who manages to achieve the goal perfectly</w:t>
+            </w:r>
           </w:p>
           <w:p/>
           <w:p>
             <w:r>
-              <w:t xml:space="preserve">What kind of </w:t>
-            </w:r>
-            <w:proofErr w:type="spellStart"/>
-            <w:r>
-              <w:t>sdgs’</w:t>
-            </w:r>
-            <w:proofErr w:type="spellEnd"/>
-            <w:r>
-              <w:t xml:space="preserve"> may get reduced if we eradicate poverty and why</w:t>
+              <w:t>What kind of sdgs’ may get reduced if we eradicate poverty and why</w:t>
             </w:r>
           </w:p>
           <w:p/>
           <w:p>
             <w:r>
-              <w:t xml:space="preserve">Where </w:t>
-            </w:r>
-            <w:proofErr w:type="spellStart"/>
-            <w:r>
-              <w:t>sri</w:t>
-            </w:r>
-            <w:proofErr w:type="spellEnd"/>
-            <w:r>
-              <w:t xml:space="preserve"> </w:t>
-            </w:r>
-            <w:proofErr w:type="spellStart"/>
-            <w:r>
-              <w:t>lanka</w:t>
-            </w:r>
-            <w:proofErr w:type="spellEnd"/>
-            <w:r>
-              <w:t xml:space="preserve"> is in achieving the goal</w:t>
+              <w:t>Where sri lanka is in achieving the goal</w:t>
             </w:r>
           </w:p>
         </w:tc>
@@ -1064,44 +890,16 @@
               <w:rPr>
                 <w:color w:val="00B050"/>
               </w:rPr>
-              <w:t>achieve and why is it in the first goal to be achieved (</w:t>
-            </w:r>
-            <w:proofErr w:type="spellStart"/>
+              <w:t>achieve and why is it in the first goal to be achieved (every one can put ideas on this)</w:t>
+            </w:r>
+          </w:p>
+          <w:p/>
+          <w:p>
             <w:r>
               <w:rPr>
                 <w:color w:val="00B050"/>
               </w:rPr>
-              <w:t>every one</w:t>
-            </w:r>
-            <w:proofErr w:type="spellEnd"/>
-            <w:r>
-              <w:rPr>
-                <w:color w:val="00B050"/>
-              </w:rPr>
-              <w:t xml:space="preserve"> can put ideas on this)</w:t>
-            </w:r>
-          </w:p>
-          <w:p/>
-          <w:p>
-            <w:r>
-              <w:rPr>
-                <w:color w:val="00B050"/>
-              </w:rPr>
-              <w:t xml:space="preserve">Why we chose poverty as the </w:t>
-            </w:r>
-            <w:proofErr w:type="spellStart"/>
-            <w:r>
-              <w:rPr>
-                <w:color w:val="00B050"/>
-              </w:rPr>
-              <w:t>sdg</w:t>
-            </w:r>
-            <w:proofErr w:type="spellEnd"/>
-            <w:r>
-              <w:rPr>
-                <w:color w:val="00B050"/>
-              </w:rPr>
-              <w:t xml:space="preserve"> goal</w:t>
+              <w:t>Why we chose poverty as the sdg goal</w:t>
             </w:r>
           </w:p>
         </w:tc>
@@ -1118,15 +916,7 @@
         </w:numPr>
       </w:pPr>
       <w:r>
-        <w:t xml:space="preserve">Videos that </w:t>
-      </w:r>
-      <w:proofErr w:type="gramStart"/>
-      <w:r>
-        <w:t>matches</w:t>
-      </w:r>
-      <w:proofErr w:type="gramEnd"/>
-      <w:r>
-        <w:t xml:space="preserve"> with this goal</w:t>
+        <w:t>Videos that matches with this goal</w:t>
       </w:r>
     </w:p>
     <w:p>
@@ -1165,15 +955,7 @@
         </w:numPr>
       </w:pPr>
       <w:r>
-        <w:t xml:space="preserve">Images that are related with this goal and other </w:t>
-      </w:r>
-      <w:proofErr w:type="spellStart"/>
-      <w:r>
-        <w:t>sdg</w:t>
-      </w:r>
-      <w:proofErr w:type="spellEnd"/>
-      <w:r>
-        <w:t xml:space="preserve"> goals. If it is able take your pictures from a device</w:t>
+        <w:t>Images that are related with this goal and other sdg goals. If it is able take your pictures from a device</w:t>
       </w:r>
       <w:r>
         <w:t>: refer to part1</w:t>
@@ -1188,13 +970,8 @@
         </w:numPr>
       </w:pPr>
       <w:r>
-        <w:t xml:space="preserve">A photo of </w:t>
-      </w:r>
-      <w:proofErr w:type="spellStart"/>
-      <w:r>
-        <w:t>nsbm</w:t>
-      </w:r>
-      <w:proofErr w:type="spellEnd"/>
+        <w:t>A photo of nsbm</w:t>
+      </w:r>
     </w:p>
     <w:p>
       <w:pPr>
@@ -1241,13 +1018,8 @@
         <w:t xml:space="preserve">Email addresses of both module leader and </w:t>
       </w:r>
       <w:r>
-        <w:t xml:space="preserve">the </w:t>
-      </w:r>
-      <w:proofErr w:type="spellStart"/>
-      <w:r>
-        <w:t>nsbm</w:t>
-      </w:r>
-      <w:proofErr w:type="spellEnd"/>
+        <w:t>the nsbm</w:t>
+      </w:r>
     </w:p>
     <w:p>
       <w:pPr>
@@ -1266,15 +1038,7 @@
         </w:numPr>
       </w:pPr>
       <w:r>
-        <w:t xml:space="preserve">Correct website of the </w:t>
-      </w:r>
-      <w:proofErr w:type="spellStart"/>
-      <w:r>
-        <w:t>nsbm</w:t>
-      </w:r>
-      <w:proofErr w:type="spellEnd"/>
-      <w:r>
-        <w:t>.</w:t>
+        <w:t>Correct website of the nsbm.</w:t>
       </w:r>
     </w:p>
     <w:p>
@@ -1363,25 +1127,7 @@
           <w:sz w:val="36"/>
           <w:szCs w:val="36"/>
         </w:rPr>
-        <w:t xml:space="preserve"> of January 2022 report submission 24 </w:t>
-      </w:r>
-      <w:proofErr w:type="spellStart"/>
-      <w:r>
-        <w:rPr>
-          <w:color w:val="FF0000"/>
-          <w:sz w:val="36"/>
-          <w:szCs w:val="36"/>
-        </w:rPr>
-        <w:t>february</w:t>
-      </w:r>
-      <w:proofErr w:type="spellEnd"/>
-      <w:r>
-        <w:rPr>
-          <w:color w:val="FF0000"/>
-          <w:sz w:val="36"/>
-          <w:szCs w:val="36"/>
-        </w:rPr>
-        <w:t xml:space="preserve"> 2022</w:t>
+        <w:t xml:space="preserve"> of January 2022 report submission 24 february 2022</w:t>
       </w:r>
     </w:p>
     <w:p>
@@ -1396,117 +1142,548 @@
           <w:b/>
           <w:bCs/>
         </w:rPr>
-        <w:t xml:space="preserve">Total tabs </w:t>
-      </w:r>
-      <w:proofErr w:type="gramStart"/>
+        <w:t>Total tabs in the website</w:t>
+      </w:r>
+    </w:p>
+    <w:p>
+      <w:pPr>
+        <w:pStyle w:val="ListParagraph"/>
+        <w:numPr>
+          <w:ilvl w:val="0"/>
+          <w:numId w:val="1"/>
+        </w:numPr>
+      </w:pPr>
+      <w:r>
+        <w:t>Home</w:t>
+      </w:r>
+      <w:r>
+        <w:t xml:space="preserve"> (the main page)</w:t>
+      </w:r>
+    </w:p>
+    <w:p>
+      <w:pPr>
+        <w:pStyle w:val="ListParagraph"/>
+        <w:numPr>
+          <w:ilvl w:val="0"/>
+          <w:numId w:val="1"/>
+        </w:numPr>
+      </w:pPr>
+      <w:r>
+        <w:t>Prioritized</w:t>
+      </w:r>
+      <w:r>
+        <w:t xml:space="preserve"> (brief description the chosen goal)</w:t>
+      </w:r>
+    </w:p>
+    <w:p>
+      <w:pPr>
+        <w:pStyle w:val="ListParagraph"/>
+        <w:numPr>
+          <w:ilvl w:val="0"/>
+          <w:numId w:val="1"/>
+        </w:numPr>
+      </w:pPr>
+      <w:r>
+        <w:t>Accomplishments</w:t>
+      </w:r>
+      <w:r>
+        <w:t xml:space="preserve"> (country wise description in achieving the goal and also achieving the overall sdg)</w:t>
+      </w:r>
+    </w:p>
+    <w:p>
+      <w:pPr>
+        <w:pStyle w:val="ListParagraph"/>
+        <w:numPr>
+          <w:ilvl w:val="0"/>
+          <w:numId w:val="1"/>
+        </w:numPr>
+      </w:pPr>
+      <w:r>
+        <w:t>Community</w:t>
+      </w:r>
+      <w:r>
+        <w:t xml:space="preserve"> (this will be mentioned and will add only if needed)</w:t>
+      </w:r>
+    </w:p>
+    <w:p>
+      <w:pPr>
+        <w:pStyle w:val="ListParagraph"/>
+        <w:numPr>
+          <w:ilvl w:val="0"/>
+          <w:numId w:val="1"/>
+        </w:numPr>
+      </w:pPr>
+      <w:r>
+        <w:t>About us</w:t>
+      </w:r>
+      <w:r>
+        <w:t xml:space="preserve"> (the details of every group member)</w:t>
+      </w:r>
+    </w:p>
+    <w:p>
+      <w:r>
+        <w:t>Flow of the website</w:t>
+      </w:r>
+    </w:p>
+    <w:p>
+      <w:pPr>
+        <w:jc w:val="center"/>
+      </w:pPr>
+      <w:r>
+        <w:t>Main page(home page)</w:t>
+      </w:r>
+    </w:p>
+    <w:p/>
+    <w:p>
+      <w:r>
+        <w:t>Prioritized                             accomplishments                                    community                              about us</w:t>
+      </w:r>
+    </w:p>
+    <w:p>
       <w:r>
         <w:rPr>
-          <w:b/>
-          <w:bCs/>
+          <w:noProof/>
         </w:rPr>
-        <w:t>in</w:t>
-      </w:r>
-      <w:proofErr w:type="gramEnd"/>
+        <mc:AlternateContent>
+          <mc:Choice Requires="wps">
+            <w:drawing>
+              <wp:anchor distT="0" distB="0" distL="114300" distR="114300" simplePos="0" relativeHeight="251665408" behindDoc="0" locked="0" layoutInCell="1" allowOverlap="1" wp14:anchorId="1F159A13" wp14:editId="516C5D46">
+                <wp:simplePos x="0" y="0"/>
+                <wp:positionH relativeFrom="column">
+                  <wp:posOffset>4963160</wp:posOffset>
+                </wp:positionH>
+                <wp:positionV relativeFrom="paragraph">
+                  <wp:posOffset>55245</wp:posOffset>
+                </wp:positionV>
+                <wp:extent cx="1163320" cy="1625600"/>
+                <wp:effectExtent l="0" t="0" r="17780" b="12700"/>
+                <wp:wrapNone/>
+                <wp:docPr id="4" name="Rectangle 4"/>
+                <wp:cNvGraphicFramePr/>
+                <a:graphic xmlns:a="http://schemas.openxmlformats.org/drawingml/2006/main">
+                  <a:graphicData uri="http://schemas.microsoft.com/office/word/2010/wordprocessingShape">
+                    <wps:wsp>
+                      <wps:cNvSpPr/>
+                      <wps:spPr>
+                        <a:xfrm>
+                          <a:off x="0" y="0"/>
+                          <a:ext cx="1163320" cy="1625600"/>
+                        </a:xfrm>
+                        <a:prstGeom prst="rect">
+                          <a:avLst/>
+                        </a:prstGeom>
+                      </wps:spPr>
+                      <wps:style>
+                        <a:lnRef idx="2">
+                          <a:schemeClr val="dk1">
+                            <a:shade val="50000"/>
+                          </a:schemeClr>
+                        </a:lnRef>
+                        <a:fillRef idx="1">
+                          <a:schemeClr val="dk1"/>
+                        </a:fillRef>
+                        <a:effectRef idx="0">
+                          <a:schemeClr val="dk1"/>
+                        </a:effectRef>
+                        <a:fontRef idx="minor">
+                          <a:schemeClr val="lt1"/>
+                        </a:fontRef>
+                      </wps:style>
+                      <wps:txbx>
+                        <w:txbxContent>
+                          <w:p>
+                            <w:r>
+                              <w:t xml:space="preserve">. </w:t>
+                            </w:r>
+                            <w:r>
+                              <w:t>details about the web page creators and the module leader and campus.</w:t>
+                            </w:r>
+                          </w:p>
+                        </w:txbxContent>
+                      </wps:txbx>
+                      <wps:bodyPr rot="0" spcFirstLastPara="0" vertOverflow="overflow" horzOverflow="overflow" vert="horz" wrap="square" lIns="91440" tIns="45720" rIns="91440" bIns="45720" numCol="1" spcCol="0" rtlCol="0" fromWordArt="0" anchor="ctr" anchorCtr="0" forceAA="0" compatLnSpc="1">
+                        <a:prstTxWarp prst="textNoShape">
+                          <a:avLst/>
+                        </a:prstTxWarp>
+                        <a:noAutofit/>
+                      </wps:bodyPr>
+                    </wps:wsp>
+                  </a:graphicData>
+                </a:graphic>
+                <wp14:sizeRelV relativeFrom="margin">
+                  <wp14:pctHeight>0</wp14:pctHeight>
+                </wp14:sizeRelV>
+              </wp:anchor>
+            </w:drawing>
+          </mc:Choice>
+          <mc:Fallback>
+            <w:pict>
+              <v:rect w14:anchorId="1F159A13" id="Rectangle 4" o:spid="_x0000_s1026" style="position:absolute;margin-left:390.8pt;margin-top:4.35pt;width:91.6pt;height:128pt;z-index:251665408;visibility:visible;mso-wrap-style:square;mso-height-percent:0;mso-wrap-distance-left:9pt;mso-wrap-distance-top:0;mso-wrap-distance-right:9pt;mso-wrap-distance-bottom:0;mso-position-horizontal:absolute;mso-position-horizontal-relative:text;mso-position-vertical:absolute;mso-position-vertical-relative:text;mso-height-percent:0;mso-height-relative:margin;v-text-anchor:middle" o:gfxdata="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" fillcolor="black [3200]" strokecolor="black [1600]" strokeweight="1pt">
+                <v:textbox>
+                  <w:txbxContent>
+                    <w:p>
+                      <w:r>
+                        <w:t xml:space="preserve">. </w:t>
+                      </w:r>
+                      <w:r>
+                        <w:t>details about the web page creators and the module leader and campus.</w:t>
+                      </w:r>
+                    </w:p>
+                  </w:txbxContent>
+                </v:textbox>
+              </v:rect>
+            </w:pict>
+          </mc:Fallback>
+        </mc:AlternateContent>
+      </w:r>
       <w:r>
         <w:rPr>
-          <w:b/>
-          <w:bCs/>
+          <w:noProof/>
         </w:rPr>
-        <w:t xml:space="preserve"> the website</w:t>
-      </w:r>
-    </w:p>
-    <w:p>
-      <w:pPr>
-        <w:pStyle w:val="ListParagraph"/>
-        <w:numPr>
-          <w:ilvl w:val="0"/>
-          <w:numId w:val="1"/>
-        </w:numPr>
-      </w:pPr>
-      <w:r>
-        <w:t>Home</w:t>
-      </w:r>
-      <w:r>
-        <w:t xml:space="preserve"> (the main page)</w:t>
-      </w:r>
-    </w:p>
-    <w:p>
-      <w:pPr>
-        <w:pStyle w:val="ListParagraph"/>
-        <w:numPr>
-          <w:ilvl w:val="0"/>
-          <w:numId w:val="1"/>
-        </w:numPr>
-      </w:pPr>
-      <w:r>
-        <w:t>Prioritized</w:t>
-      </w:r>
-      <w:r>
-        <w:t xml:space="preserve"> (brief description the chosen goal)</w:t>
-      </w:r>
-    </w:p>
-    <w:p>
-      <w:pPr>
-        <w:pStyle w:val="ListParagraph"/>
-        <w:numPr>
-          <w:ilvl w:val="0"/>
-          <w:numId w:val="1"/>
-        </w:numPr>
-      </w:pPr>
-      <w:r>
-        <w:t>Accomplishments</w:t>
-      </w:r>
-      <w:r>
-        <w:t xml:space="preserve"> (country wise description in achieving the goal </w:t>
-      </w:r>
-      <w:proofErr w:type="gramStart"/>
-      <w:r>
-        <w:t>and also</w:t>
-      </w:r>
-      <w:proofErr w:type="gramEnd"/>
-      <w:r>
-        <w:t xml:space="preserve"> achieving the overall </w:t>
-      </w:r>
-      <w:proofErr w:type="spellStart"/>
-      <w:r>
-        <w:t>sdg</w:t>
-      </w:r>
-      <w:proofErr w:type="spellEnd"/>
-      <w:r>
-        <w:t>)</w:t>
-      </w:r>
-    </w:p>
-    <w:p>
-      <w:pPr>
-        <w:pStyle w:val="ListParagraph"/>
-        <w:numPr>
-          <w:ilvl w:val="0"/>
-          <w:numId w:val="1"/>
-        </w:numPr>
-      </w:pPr>
-      <w:r>
-        <w:t>Community</w:t>
-      </w:r>
-      <w:r>
-        <w:t xml:space="preserve"> (this will be mentioned and will add only if needed)</w:t>
-      </w:r>
-    </w:p>
-    <w:p>
-      <w:pPr>
-        <w:pStyle w:val="ListParagraph"/>
-        <w:numPr>
-          <w:ilvl w:val="0"/>
-          <w:numId w:val="1"/>
-        </w:numPr>
-      </w:pPr>
-      <w:r>
-        <w:t>About us</w:t>
-      </w:r>
-      <w:r>
-        <w:t xml:space="preserve"> (the details of every group member)</w:t>
-      </w:r>
-    </w:p>
-    <w:p/>
+        <mc:AlternateContent>
+          <mc:Choice Requires="wps">
+            <w:drawing>
+              <wp:anchor distT="0" distB="0" distL="114300" distR="114300" simplePos="0" relativeHeight="251663360" behindDoc="0" locked="0" layoutInCell="1" allowOverlap="1" wp14:anchorId="3CE271E4" wp14:editId="72586AAF">
+                <wp:simplePos x="0" y="0"/>
+                <wp:positionH relativeFrom="column">
+                  <wp:posOffset>3550920</wp:posOffset>
+                </wp:positionH>
+                <wp:positionV relativeFrom="paragraph">
+                  <wp:posOffset>65405</wp:posOffset>
+                </wp:positionV>
+                <wp:extent cx="1163320" cy="1879600"/>
+                <wp:effectExtent l="0" t="0" r="17780" b="25400"/>
+                <wp:wrapNone/>
+                <wp:docPr id="3" name="Rectangle 3"/>
+                <wp:cNvGraphicFramePr/>
+                <a:graphic xmlns:a="http://schemas.openxmlformats.org/drawingml/2006/main">
+                  <a:graphicData uri="http://schemas.microsoft.com/office/word/2010/wordprocessingShape">
+                    <wps:wsp>
+                      <wps:cNvSpPr/>
+                      <wps:spPr>
+                        <a:xfrm>
+                          <a:off x="0" y="0"/>
+                          <a:ext cx="1163320" cy="1879600"/>
+                        </a:xfrm>
+                        <a:prstGeom prst="rect">
+                          <a:avLst/>
+                        </a:prstGeom>
+                      </wps:spPr>
+                      <wps:style>
+                        <a:lnRef idx="2">
+                          <a:schemeClr val="dk1">
+                            <a:shade val="50000"/>
+                          </a:schemeClr>
+                        </a:lnRef>
+                        <a:fillRef idx="1">
+                          <a:schemeClr val="dk1"/>
+                        </a:fillRef>
+                        <a:effectRef idx="0">
+                          <a:schemeClr val="dk1"/>
+                        </a:effectRef>
+                        <a:fontRef idx="minor">
+                          <a:schemeClr val="lt1"/>
+                        </a:fontRef>
+                      </wps:style>
+                      <wps:txbx>
+                        <w:txbxContent>
+                          <w:p>
+                            <w:r>
+                              <w:t>. photos that are related with the goal with a description</w:t>
+                            </w:r>
+                          </w:p>
+                          <w:p>
+                            <w:r>
+                              <w:t>. and a details filling form if a person wants to upload photo to the webpage</w:t>
+                            </w:r>
+                          </w:p>
+                        </w:txbxContent>
+                      </wps:txbx>
+                      <wps:bodyPr rot="0" spcFirstLastPara="0" vertOverflow="overflow" horzOverflow="overflow" vert="horz" wrap="square" lIns="91440" tIns="45720" rIns="91440" bIns="45720" numCol="1" spcCol="0" rtlCol="0" fromWordArt="0" anchor="ctr" anchorCtr="0" forceAA="0" compatLnSpc="1">
+                        <a:prstTxWarp prst="textNoShape">
+                          <a:avLst/>
+                        </a:prstTxWarp>
+                        <a:noAutofit/>
+                      </wps:bodyPr>
+                    </wps:wsp>
+                  </a:graphicData>
+                </a:graphic>
+                <wp14:sizeRelV relativeFrom="margin">
+                  <wp14:pctHeight>0</wp14:pctHeight>
+                </wp14:sizeRelV>
+              </wp:anchor>
+            </w:drawing>
+          </mc:Choice>
+          <mc:Fallback>
+            <w:pict>
+              <v:rect w14:anchorId="3CE271E4" id="Rectangle 3" o:spid="_x0000_s1027" style="position:absolute;margin-left:279.6pt;margin-top:5.15pt;width:91.6pt;height:148pt;z-index:251663360;visibility:visible;mso-wrap-style:square;mso-height-percent:0;mso-wrap-distance-left:9pt;mso-wrap-distance-top:0;mso-wrap-distance-right:9pt;mso-wrap-distance-bottom:0;mso-position-horizontal:absolute;mso-position-horizontal-relative:text;mso-position-vertical:absolute;mso-position-vertical-relative:text;mso-height-percent:0;mso-height-relative:margin;v-text-anchor:middle" o:gfxdata="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" fillcolor="black [3200]" strokecolor="black [1600]" strokeweight="1pt">
+                <v:textbox>
+                  <w:txbxContent>
+                    <w:p>
+                      <w:r>
+                        <w:t>. photos that are related with the goal with a description</w:t>
+                      </w:r>
+                    </w:p>
+                    <w:p>
+                      <w:r>
+                        <w:t>. and a details filling form if a person wants to upload photo to the webpage</w:t>
+                      </w:r>
+                    </w:p>
+                  </w:txbxContent>
+                </v:textbox>
+              </v:rect>
+            </w:pict>
+          </mc:Fallback>
+        </mc:AlternateContent>
+      </w:r>
+      <w:r>
+        <w:rPr>
+          <w:noProof/>
+        </w:rPr>
+        <mc:AlternateContent>
+          <mc:Choice Requires="wps">
+            <w:drawing>
+              <wp:anchor distT="0" distB="0" distL="114300" distR="114300" simplePos="0" relativeHeight="251661312" behindDoc="0" locked="0" layoutInCell="1" allowOverlap="1" wp14:anchorId="1C395F17" wp14:editId="74326511">
+                <wp:simplePos x="0" y="0"/>
+                <wp:positionH relativeFrom="column">
+                  <wp:posOffset>1407160</wp:posOffset>
+                </wp:positionH>
+                <wp:positionV relativeFrom="paragraph">
+                  <wp:posOffset>75565</wp:posOffset>
+                </wp:positionV>
+                <wp:extent cx="2032000" cy="1838960"/>
+                <wp:effectExtent l="0" t="0" r="25400" b="27940"/>
+                <wp:wrapNone/>
+                <wp:docPr id="2" name="Rectangle 2"/>
+                <wp:cNvGraphicFramePr/>
+                <a:graphic xmlns:a="http://schemas.openxmlformats.org/drawingml/2006/main">
+                  <a:graphicData uri="http://schemas.microsoft.com/office/word/2010/wordprocessingShape">
+                    <wps:wsp>
+                      <wps:cNvSpPr/>
+                      <wps:spPr>
+                        <a:xfrm>
+                          <a:off x="0" y="0"/>
+                          <a:ext cx="2032000" cy="1838960"/>
+                        </a:xfrm>
+                        <a:prstGeom prst="rect">
+                          <a:avLst/>
+                        </a:prstGeom>
+                      </wps:spPr>
+                      <wps:style>
+                        <a:lnRef idx="2">
+                          <a:schemeClr val="dk1">
+                            <a:shade val="50000"/>
+                          </a:schemeClr>
+                        </a:lnRef>
+                        <a:fillRef idx="1">
+                          <a:schemeClr val="dk1"/>
+                        </a:fillRef>
+                        <a:effectRef idx="0">
+                          <a:schemeClr val="dk1"/>
+                        </a:effectRef>
+                        <a:fontRef idx="minor">
+                          <a:schemeClr val="lt1"/>
+                        </a:fontRef>
+                      </wps:style>
+                      <wps:txbx>
+                        <w:txbxContent>
+                          <w:p>
+                            <w:r>
+                              <w:t xml:space="preserve">            </w:t>
+                            </w:r>
+                            <w:r>
+                              <w:t xml:space="preserve">. </w:t>
+                            </w:r>
+                            <w:r>
+                              <w:t>country wise plan</w:t>
+                            </w:r>
+                          </w:p>
+                          <w:p>
+                            <w:r>
+                              <w:t>Poverty status       other sdg</w:t>
+                            </w:r>
+                          </w:p>
+                          <w:p>
+                            <w:r>
+                              <w:t xml:space="preserve">. to the created         related </w:t>
+                            </w:r>
+                          </w:p>
+                          <w:p>
+                            <w:r>
+                              <w:t xml:space="preserve">Page or the                links to the </w:t>
+                            </w:r>
+                          </w:p>
+                          <w:p>
+                            <w:r>
+                              <w:t xml:space="preserve">related links               reach the </w:t>
+                            </w:r>
+                          </w:p>
+                          <w:p>
+                            <w:r>
+                              <w:t xml:space="preserve">                                      goal</w:t>
+                            </w:r>
+                          </w:p>
+                          <w:p/>
+                        </w:txbxContent>
+                      </wps:txbx>
+                      <wps:bodyPr rot="0" spcFirstLastPara="0" vertOverflow="overflow" horzOverflow="overflow" vert="horz" wrap="square" lIns="91440" tIns="45720" rIns="91440" bIns="45720" numCol="1" spcCol="0" rtlCol="0" fromWordArt="0" anchor="ctr" anchorCtr="0" forceAA="0" compatLnSpc="1">
+                        <a:prstTxWarp prst="textNoShape">
+                          <a:avLst/>
+                        </a:prstTxWarp>
+                        <a:noAutofit/>
+                      </wps:bodyPr>
+                    </wps:wsp>
+                  </a:graphicData>
+                </a:graphic>
+                <wp14:sizeRelH relativeFrom="margin">
+                  <wp14:pctWidth>0</wp14:pctWidth>
+                </wp14:sizeRelH>
+                <wp14:sizeRelV relativeFrom="margin">
+                  <wp14:pctHeight>0</wp14:pctHeight>
+                </wp14:sizeRelV>
+              </wp:anchor>
+            </w:drawing>
+          </mc:Choice>
+          <mc:Fallback>
+            <w:pict>
+              <v:rect w14:anchorId="1C395F17" id="Rectangle 2" o:spid="_x0000_s1028" style="position:absolute;margin-left:110.8pt;margin-top:5.95pt;width:160pt;height:144.8pt;z-index:251661312;visibility:visible;mso-wrap-style:square;mso-width-percent:0;mso-height-percent:0;mso-wrap-distance-left:9pt;mso-wrap-distance-top:0;mso-wrap-distance-right:9pt;mso-wrap-distance-bottom:0;mso-position-horizontal:absolute;mso-position-horizontal-relative:text;mso-position-vertical:absolute;mso-position-vertical-relative:text;mso-width-percent:0;mso-height-percent:0;mso-width-relative:margin;mso-height-relative:margin;v-text-anchor:middle" o:gfxdata="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" fillcolor="black [3200]" strokecolor="black [1600]" strokeweight="1pt">
+                <v:textbox>
+                  <w:txbxContent>
+                    <w:p>
+                      <w:r>
+                        <w:t xml:space="preserve">            </w:t>
+                      </w:r>
+                      <w:r>
+                        <w:t xml:space="preserve">. </w:t>
+                      </w:r>
+                      <w:r>
+                        <w:t>country wise plan</w:t>
+                      </w:r>
+                    </w:p>
+                    <w:p>
+                      <w:r>
+                        <w:t>Poverty status       other sdg</w:t>
+                      </w:r>
+                    </w:p>
+                    <w:p>
+                      <w:r>
+                        <w:t xml:space="preserve">. to the created         related </w:t>
+                      </w:r>
+                    </w:p>
+                    <w:p>
+                      <w:r>
+                        <w:t xml:space="preserve">Page or the                links to the </w:t>
+                      </w:r>
+                    </w:p>
+                    <w:p>
+                      <w:r>
+                        <w:t xml:space="preserve">related links               reach the </w:t>
+                      </w:r>
+                    </w:p>
+                    <w:p>
+                      <w:r>
+                        <w:t xml:space="preserve">                                      goal</w:t>
+                      </w:r>
+                    </w:p>
+                    <w:p/>
+                  </w:txbxContent>
+                </v:textbox>
+              </v:rect>
+            </w:pict>
+          </mc:Fallback>
+        </mc:AlternateContent>
+      </w:r>
+      <w:r>
+        <w:rPr>
+          <w:noProof/>
+        </w:rPr>
+        <mc:AlternateContent>
+          <mc:Choice Requires="wps">
+            <w:drawing>
+              <wp:anchor distT="0" distB="0" distL="114300" distR="114300" simplePos="0" relativeHeight="251659264" behindDoc="0" locked="0" layoutInCell="1" allowOverlap="1" wp14:anchorId="60AC6D06" wp14:editId="33EDAA3F">
+                <wp:simplePos x="0" y="0"/>
+                <wp:positionH relativeFrom="column">
+                  <wp:posOffset>15240</wp:posOffset>
+                </wp:positionH>
+                <wp:positionV relativeFrom="paragraph">
+                  <wp:posOffset>55245</wp:posOffset>
+                </wp:positionV>
+                <wp:extent cx="1163320" cy="518160"/>
+                <wp:effectExtent l="0" t="0" r="17780" b="15240"/>
+                <wp:wrapNone/>
+                <wp:docPr id="1" name="Rectangle 1"/>
+                <wp:cNvGraphicFramePr/>
+                <a:graphic xmlns:a="http://schemas.openxmlformats.org/drawingml/2006/main">
+                  <a:graphicData uri="http://schemas.microsoft.com/office/word/2010/wordprocessingShape">
+                    <wps:wsp>
+                      <wps:cNvSpPr/>
+                      <wps:spPr>
+                        <a:xfrm>
+                          <a:off x="0" y="0"/>
+                          <a:ext cx="1163320" cy="518160"/>
+                        </a:xfrm>
+                        <a:prstGeom prst="rect">
+                          <a:avLst/>
+                        </a:prstGeom>
+                      </wps:spPr>
+                      <wps:style>
+                        <a:lnRef idx="2">
+                          <a:schemeClr val="dk1">
+                            <a:shade val="50000"/>
+                          </a:schemeClr>
+                        </a:lnRef>
+                        <a:fillRef idx="1">
+                          <a:schemeClr val="dk1"/>
+                        </a:fillRef>
+                        <a:effectRef idx="0">
+                          <a:schemeClr val="dk1"/>
+                        </a:effectRef>
+                        <a:fontRef idx="minor">
+                          <a:schemeClr val="lt1"/>
+                        </a:fontRef>
+                      </wps:style>
+                      <wps:txbx>
+                        <w:txbxContent>
+                          <w:p>
+                            <w:r>
+                              <w:t>. poverty description page</w:t>
+                            </w:r>
+                          </w:p>
+                        </w:txbxContent>
+                      </wps:txbx>
+                      <wps:bodyPr rot="0" spcFirstLastPara="0" vertOverflow="overflow" horzOverflow="overflow" vert="horz" wrap="square" lIns="91440" tIns="45720" rIns="91440" bIns="45720" numCol="1" spcCol="0" rtlCol="0" fromWordArt="0" anchor="ctr" anchorCtr="0" forceAA="0" compatLnSpc="1">
+                        <a:prstTxWarp prst="textNoShape">
+                          <a:avLst/>
+                        </a:prstTxWarp>
+                        <a:noAutofit/>
+                      </wps:bodyPr>
+                    </wps:wsp>
+                  </a:graphicData>
+                </a:graphic>
+                <wp14:sizeRelV relativeFrom="margin">
+                  <wp14:pctHeight>0</wp14:pctHeight>
+                </wp14:sizeRelV>
+              </wp:anchor>
+            </w:drawing>
+          </mc:Choice>
+          <mc:Fallback>
+            <w:pict>
+              <v:rect w14:anchorId="60AC6D06" id="Rectangle 1" o:spid="_x0000_s1029" style="position:absolute;margin-left:1.2pt;margin-top:4.35pt;width:91.6pt;height:40.8pt;z-index:251659264;visibility:visible;mso-wrap-style:square;mso-height-percent:0;mso-wrap-distance-left:9pt;mso-wrap-distance-top:0;mso-wrap-distance-right:9pt;mso-wrap-distance-bottom:0;mso-position-horizontal:absolute;mso-position-horizontal-relative:text;mso-position-vertical:absolute;mso-position-vertical-relative:text;mso-height-percent:0;mso-height-relative:margin;v-text-anchor:middle" o:gfxdata="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" fillcolor="black [3200]" strokecolor="black [1600]" strokeweight="1pt">
+                <v:textbox>
+                  <w:txbxContent>
+                    <w:p>
+                      <w:r>
+                        <w:t>. poverty description page</w:t>
+                      </w:r>
+                    </w:p>
+                  </w:txbxContent>
+                </v:textbox>
+              </v:rect>
+            </w:pict>
+          </mc:Fallback>
+        </mc:AlternateContent>
+      </w:r>
+    </w:p>
     <w:sectPr>
       <w:pgSz w:w="11906" w:h="16838"/>
       <w:pgMar w:top="1440" w:right="1440" w:bottom="1440" w:left="1440" w:header="708" w:footer="708" w:gutter="0"/>

</xml_diff>